<commit_message>
pushing more towards actually funny I think.
</commit_message>
<xml_diff>
--- a/TheBiscuitTinAndTheBiscuit020 AB Comments MS Response.docx
+++ b/TheBiscuitTinAndTheBiscuit020 AB Comments MS Response.docx
@@ -182,6 +182,7 @@
         <w:t xml:space="preserve">And then – actually around about the same time that </w:t>
       </w:r>
       <w:commentRangeStart w:id="1"/>
+      <w:commentRangeStart w:id="2"/>
       <w:r>
         <w:rPr>
           <w:lang w:val="en-ZA"/>
@@ -207,6 +208,13 @@
         </w:rPr>
         <w:commentReference w:id="1"/>
       </w:r>
+      <w:commentRangeEnd w:id="2"/>
+      <w:r>
+        <w:rPr>
+          <w:rStyle w:val="CommentReference"/>
+        </w:rPr>
+        <w:commentReference w:id="2"/>
+      </w:r>
       <w:r>
         <w:rPr>
           <w:lang w:val="en-ZA"/>
@@ -226,8 +234,10 @@
         </w:rPr>
         <w:t xml:space="preserve">And then just recently I actually wrote a book. </w:t>
       </w:r>
-      <w:commentRangeStart w:id="2"/>
       <w:commentRangeStart w:id="3"/>
+      <w:commentRangeStart w:id="4"/>
+      <w:commentRangeStart w:id="5"/>
+      <w:commentRangeStart w:id="6"/>
       <w:r>
         <w:rPr>
           <w:lang w:val="en-ZA"/>
@@ -240,19 +250,33 @@
         </w:rPr>
         <w:t>!</w:t>
       </w:r>
-      <w:commentRangeEnd w:id="2"/>
-      <w:r>
-        <w:rPr>
-          <w:rStyle w:val="CommentReference"/>
-        </w:rPr>
-        <w:commentReference w:id="2"/>
-      </w:r>
       <w:commentRangeEnd w:id="3"/>
       <w:r>
         <w:rPr>
           <w:rStyle w:val="CommentReference"/>
         </w:rPr>
         <w:commentReference w:id="3"/>
+      </w:r>
+      <w:commentRangeEnd w:id="4"/>
+      <w:r>
+        <w:rPr>
+          <w:rStyle w:val="CommentReference"/>
+        </w:rPr>
+        <w:commentReference w:id="4"/>
+      </w:r>
+      <w:commentRangeEnd w:id="5"/>
+      <w:r>
+        <w:rPr>
+          <w:rStyle w:val="CommentReference"/>
+        </w:rPr>
+        <w:commentReference w:id="5"/>
+      </w:r>
+      <w:commentRangeEnd w:id="6"/>
+      <w:r>
+        <w:rPr>
+          <w:rStyle w:val="CommentReference"/>
+        </w:rPr>
+        <w:commentReference w:id="6"/>
       </w:r>
     </w:p>
     <w:p>
@@ -340,19 +364,35 @@
         </w:rPr>
         <w:t xml:space="preserve">Descriptions of biscuits on the tin and the actual biscuit – they’re made of </w:t>
       </w:r>
-      <w:commentRangeStart w:id="4"/>
+      <w:commentRangeStart w:id="7"/>
+      <w:commentRangeStart w:id="8"/>
+      <w:commentRangeStart w:id="9"/>
       <w:r>
         <w:rPr>
           <w:lang w:val="en-ZA"/>
         </w:rPr>
         <w:t>different stuff.</w:t>
       </w:r>
-      <w:commentRangeEnd w:id="4"/>
-      <w:r>
-        <w:rPr>
-          <w:rStyle w:val="CommentReference"/>
-        </w:rPr>
-        <w:commentReference w:id="4"/>
+      <w:commentRangeEnd w:id="7"/>
+      <w:r>
+        <w:rPr>
+          <w:rStyle w:val="CommentReference"/>
+        </w:rPr>
+        <w:commentReference w:id="7"/>
+      </w:r>
+      <w:commentRangeEnd w:id="8"/>
+      <w:r>
+        <w:rPr>
+          <w:rStyle w:val="CommentReference"/>
+        </w:rPr>
+        <w:commentReference w:id="8"/>
+      </w:r>
+      <w:commentRangeEnd w:id="9"/>
+      <w:r>
+        <w:rPr>
+          <w:rStyle w:val="CommentReference"/>
+        </w:rPr>
+        <w:commentReference w:id="9"/>
       </w:r>
     </w:p>
     <w:p>
@@ -418,19 +458,27 @@
         </w:rPr>
         <w:t xml:space="preserve"> dealing with this </w:t>
       </w:r>
-      <w:commentRangeStart w:id="5"/>
+      <w:commentRangeStart w:id="10"/>
+      <w:commentRangeStart w:id="11"/>
       <w:r>
         <w:rPr>
           <w:lang w:val="en-ZA"/>
         </w:rPr>
         <w:t>judgement, is work.</w:t>
       </w:r>
-      <w:commentRangeEnd w:id="5"/>
-      <w:r>
-        <w:rPr>
-          <w:rStyle w:val="CommentReference"/>
-        </w:rPr>
-        <w:commentReference w:id="5"/>
+      <w:commentRangeEnd w:id="10"/>
+      <w:r>
+        <w:rPr>
+          <w:rStyle w:val="CommentReference"/>
+        </w:rPr>
+        <w:commentReference w:id="10"/>
+      </w:r>
+      <w:commentRangeEnd w:id="11"/>
+      <w:r>
+        <w:rPr>
+          <w:rStyle w:val="CommentReference"/>
+        </w:rPr>
+        <w:commentReference w:id="11"/>
       </w:r>
     </w:p>
     <w:p>
@@ -536,7 +584,8 @@
         </w:rPr>
         <w:t xml:space="preserve"> – </w:t>
       </w:r>
-      <w:commentRangeStart w:id="6"/>
+      <w:commentRangeStart w:id="12"/>
+      <w:commentRangeStart w:id="13"/>
       <w:r>
         <w:rPr>
           <w:b/>
@@ -547,12 +596,19 @@
         </w:rPr>
         <w:t>I’d be doing the 23 and me if he were.</w:t>
       </w:r>
-      <w:commentRangeEnd w:id="6"/>
-      <w:r>
-        <w:rPr>
-          <w:rStyle w:val="CommentReference"/>
-        </w:rPr>
-        <w:commentReference w:id="6"/>
+      <w:commentRangeEnd w:id="12"/>
+      <w:r>
+        <w:rPr>
+          <w:rStyle w:val="CommentReference"/>
+        </w:rPr>
+        <w:commentReference w:id="12"/>
+      </w:r>
+      <w:commentRangeEnd w:id="13"/>
+      <w:r>
+        <w:rPr>
+          <w:rStyle w:val="CommentReference"/>
+        </w:rPr>
+        <w:commentReference w:id="13"/>
       </w:r>
     </w:p>
     <w:p>
@@ -691,35 +747,43 @@
         </w:rPr>
         <w:t xml:space="preserve"> and then either consciously, or unconsciously, </w:t>
       </w:r>
-      <w:commentRangeStart w:id="7"/>
-      <w:commentRangeStart w:id="8"/>
-      <w:commentRangeStart w:id="9"/>
+      <w:commentRangeStart w:id="14"/>
+      <w:commentRangeStart w:id="15"/>
+      <w:commentRangeStart w:id="16"/>
+      <w:commentRangeStart w:id="17"/>
       <w:r>
         <w:rPr>
           <w:lang w:val="en-ZA"/>
         </w:rPr>
         <w:t>you decided never to do that thing again.</w:t>
       </w:r>
-      <w:commentRangeEnd w:id="7"/>
-      <w:r>
-        <w:rPr>
-          <w:rStyle w:val="CommentReference"/>
-        </w:rPr>
-        <w:commentReference w:id="7"/>
-      </w:r>
-      <w:commentRangeEnd w:id="8"/>
-      <w:r>
-        <w:rPr>
-          <w:rStyle w:val="CommentReference"/>
-        </w:rPr>
-        <w:commentReference w:id="8"/>
-      </w:r>
-      <w:commentRangeEnd w:id="9"/>
-      <w:r>
-        <w:rPr>
-          <w:rStyle w:val="CommentReference"/>
-        </w:rPr>
-        <w:commentReference w:id="9"/>
+      <w:commentRangeEnd w:id="14"/>
+      <w:r>
+        <w:rPr>
+          <w:rStyle w:val="CommentReference"/>
+        </w:rPr>
+        <w:commentReference w:id="14"/>
+      </w:r>
+      <w:commentRangeEnd w:id="15"/>
+      <w:r>
+        <w:rPr>
+          <w:rStyle w:val="CommentReference"/>
+        </w:rPr>
+        <w:commentReference w:id="15"/>
+      </w:r>
+      <w:commentRangeEnd w:id="16"/>
+      <w:r>
+        <w:rPr>
+          <w:rStyle w:val="CommentReference"/>
+        </w:rPr>
+        <w:commentReference w:id="16"/>
+      </w:r>
+      <w:commentRangeEnd w:id="17"/>
+      <w:r>
+        <w:rPr>
+          <w:rStyle w:val="CommentReference"/>
+        </w:rPr>
+        <w:commentReference w:id="17"/>
       </w:r>
     </w:p>
     <w:p>
@@ -803,8 +867,8 @@
         </w:rPr>
         <w:t xml:space="preserve"> faces – </w:t>
       </w:r>
-      <w:commentRangeStart w:id="10"/>
-      <w:commentRangeStart w:id="11"/>
+      <w:commentRangeStart w:id="18"/>
+      <w:commentRangeStart w:id="19"/>
       <w:r>
         <w:rPr>
           <w:b/>
@@ -815,19 +879,19 @@
         </w:rPr>
         <w:t>“It’s a ginger!”</w:t>
       </w:r>
-      <w:commentRangeEnd w:id="10"/>
-      <w:r>
-        <w:rPr>
-          <w:rStyle w:val="CommentReference"/>
-        </w:rPr>
-        <w:commentReference w:id="10"/>
-      </w:r>
-      <w:commentRangeEnd w:id="11"/>
-      <w:r>
-        <w:rPr>
-          <w:rStyle w:val="CommentReference"/>
-        </w:rPr>
-        <w:commentReference w:id="11"/>
+      <w:commentRangeEnd w:id="18"/>
+      <w:r>
+        <w:rPr>
+          <w:rStyle w:val="CommentReference"/>
+        </w:rPr>
+        <w:commentReference w:id="18"/>
+      </w:r>
+      <w:commentRangeEnd w:id="19"/>
+      <w:r>
+        <w:rPr>
+          <w:rStyle w:val="CommentReference"/>
+        </w:rPr>
+        <w:commentReference w:id="19"/>
       </w:r>
     </w:p>
     <w:p>
@@ -1161,19 +1225,35 @@
         </w:rPr>
         <w:t xml:space="preserve">  </w:t>
       </w:r>
-      <w:commentRangeStart w:id="12"/>
+      <w:commentRangeStart w:id="20"/>
+      <w:commentRangeStart w:id="21"/>
+      <w:commentRangeStart w:id="22"/>
       <w:r>
         <w:rPr>
           <w:lang w:val="en-ZA"/>
         </w:rPr>
         <w:t>That your loved one won't run off with someone else</w:t>
       </w:r>
-      <w:commentRangeEnd w:id="12"/>
-      <w:r>
-        <w:rPr>
-          <w:rStyle w:val="CommentReference"/>
-        </w:rPr>
-        <w:commentReference w:id="12"/>
+      <w:commentRangeEnd w:id="20"/>
+      <w:r>
+        <w:rPr>
+          <w:rStyle w:val="CommentReference"/>
+        </w:rPr>
+        <w:commentReference w:id="20"/>
+      </w:r>
+      <w:commentRangeEnd w:id="21"/>
+      <w:r>
+        <w:rPr>
+          <w:rStyle w:val="CommentReference"/>
+        </w:rPr>
+        <w:commentReference w:id="21"/>
+      </w:r>
+      <w:commentRangeEnd w:id="22"/>
+      <w:r>
+        <w:rPr>
+          <w:rStyle w:val="CommentReference"/>
+        </w:rPr>
+        <w:commentReference w:id="22"/>
       </w:r>
     </w:p>
     <w:p>
@@ -1528,9 +1608,10 @@
         </w:rPr>
         <w:t xml:space="preserve"> to feel certain ways about </w:t>
       </w:r>
-      <w:commentRangeStart w:id="13"/>
-      <w:commentRangeStart w:id="14"/>
-      <w:commentRangeStart w:id="15"/>
+      <w:commentRangeStart w:id="23"/>
+      <w:commentRangeStart w:id="24"/>
+      <w:commentRangeStart w:id="25"/>
+      <w:commentRangeStart w:id="26"/>
       <w:r>
         <w:rPr>
           <w:u w:val="single"/>
@@ -1538,26 +1619,33 @@
         </w:rPr>
         <w:t>certain things.</w:t>
       </w:r>
-      <w:commentRangeEnd w:id="13"/>
-      <w:r>
-        <w:rPr>
-          <w:rStyle w:val="CommentReference"/>
-        </w:rPr>
-        <w:commentReference w:id="13"/>
-      </w:r>
-      <w:commentRangeEnd w:id="14"/>
-      <w:r>
-        <w:rPr>
-          <w:rStyle w:val="CommentReference"/>
-        </w:rPr>
-        <w:commentReference w:id="14"/>
-      </w:r>
-      <w:commentRangeEnd w:id="15"/>
-      <w:r>
-        <w:rPr>
-          <w:rStyle w:val="CommentReference"/>
-        </w:rPr>
-        <w:commentReference w:id="15"/>
+      <w:commentRangeEnd w:id="23"/>
+      <w:r>
+        <w:rPr>
+          <w:rStyle w:val="CommentReference"/>
+        </w:rPr>
+        <w:commentReference w:id="23"/>
+      </w:r>
+      <w:commentRangeEnd w:id="24"/>
+      <w:r>
+        <w:rPr>
+          <w:rStyle w:val="CommentReference"/>
+        </w:rPr>
+        <w:commentReference w:id="24"/>
+      </w:r>
+      <w:commentRangeEnd w:id="25"/>
+      <w:r>
+        <w:rPr>
+          <w:rStyle w:val="CommentReference"/>
+        </w:rPr>
+        <w:commentReference w:id="25"/>
+      </w:r>
+      <w:commentRangeEnd w:id="26"/>
+      <w:r>
+        <w:rPr>
+          <w:rStyle w:val="CommentReference"/>
+        </w:rPr>
+        <w:commentReference w:id="26"/>
       </w:r>
     </w:p>
     <w:p>
@@ -1585,19 +1673,35 @@
         </w:rPr>
         <w:t xml:space="preserve">  </w:t>
       </w:r>
-      <w:commentRangeStart w:id="16"/>
+      <w:commentRangeStart w:id="27"/>
+      <w:commentRangeStart w:id="28"/>
+      <w:commentRangeStart w:id="29"/>
       <w:r>
         <w:rPr>
           <w:lang w:val="en-ZA"/>
         </w:rPr>
         <w:t>Getting in touch with your emotions is supposed to be a good thing.</w:t>
       </w:r>
-      <w:commentRangeEnd w:id="16"/>
-      <w:r>
-        <w:rPr>
-          <w:rStyle w:val="CommentReference"/>
-        </w:rPr>
-        <w:commentReference w:id="16"/>
+      <w:commentRangeEnd w:id="27"/>
+      <w:r>
+        <w:rPr>
+          <w:rStyle w:val="CommentReference"/>
+        </w:rPr>
+        <w:commentReference w:id="27"/>
+      </w:r>
+      <w:commentRangeEnd w:id="28"/>
+      <w:r>
+        <w:rPr>
+          <w:rStyle w:val="CommentReference"/>
+        </w:rPr>
+        <w:commentReference w:id="28"/>
+      </w:r>
+      <w:commentRangeEnd w:id="29"/>
+      <w:r>
+        <w:rPr>
+          <w:rStyle w:val="CommentReference"/>
+        </w:rPr>
+        <w:commentReference w:id="29"/>
       </w:r>
     </w:p>
     <w:p>
@@ -1654,19 +1758,27 @@
         </w:rPr>
         <w:t xml:space="preserve">    Your wedding day is supposed to be the </w:t>
       </w:r>
-      <w:commentRangeStart w:id="17"/>
+      <w:commentRangeStart w:id="30"/>
+      <w:commentRangeStart w:id="31"/>
       <w:r>
         <w:rPr>
           <w:lang w:val="en-ZA"/>
         </w:rPr>
         <w:t>happiest day of your life</w:t>
       </w:r>
-      <w:commentRangeEnd w:id="17"/>
-      <w:r>
-        <w:rPr>
-          <w:rStyle w:val="CommentReference"/>
-        </w:rPr>
-        <w:commentReference w:id="17"/>
+      <w:commentRangeEnd w:id="30"/>
+      <w:r>
+        <w:rPr>
+          <w:rStyle w:val="CommentReference"/>
+        </w:rPr>
+        <w:commentReference w:id="30"/>
+      </w:r>
+      <w:commentRangeEnd w:id="31"/>
+      <w:r>
+        <w:rPr>
+          <w:rStyle w:val="CommentReference"/>
+        </w:rPr>
+        <w:commentReference w:id="31"/>
       </w:r>
     </w:p>
     <w:p>
@@ -1707,35 +1819,43 @@
         </w:rPr>
         <w:t xml:space="preserve">    </w:t>
       </w:r>
-      <w:commentRangeStart w:id="18"/>
-      <w:commentRangeStart w:id="19"/>
-      <w:commentRangeStart w:id="20"/>
+      <w:commentRangeStart w:id="32"/>
+      <w:commentRangeStart w:id="33"/>
+      <w:commentRangeStart w:id="34"/>
+      <w:commentRangeStart w:id="35"/>
       <w:r>
         <w:rPr>
           <w:lang w:val="en-ZA"/>
         </w:rPr>
         <w:t>What if you don't feel happy when you get your book published?</w:t>
       </w:r>
-      <w:commentRangeEnd w:id="18"/>
-      <w:r>
-        <w:rPr>
-          <w:rStyle w:val="CommentReference"/>
-        </w:rPr>
-        <w:commentReference w:id="18"/>
-      </w:r>
-      <w:commentRangeEnd w:id="19"/>
-      <w:r>
-        <w:rPr>
-          <w:rStyle w:val="CommentReference"/>
-        </w:rPr>
-        <w:commentReference w:id="19"/>
-      </w:r>
-      <w:commentRangeEnd w:id="20"/>
-      <w:r>
-        <w:rPr>
-          <w:rStyle w:val="CommentReference"/>
-        </w:rPr>
-        <w:commentReference w:id="20"/>
+      <w:commentRangeEnd w:id="32"/>
+      <w:r>
+        <w:rPr>
+          <w:rStyle w:val="CommentReference"/>
+        </w:rPr>
+        <w:commentReference w:id="32"/>
+      </w:r>
+      <w:commentRangeEnd w:id="33"/>
+      <w:r>
+        <w:rPr>
+          <w:rStyle w:val="CommentReference"/>
+        </w:rPr>
+        <w:commentReference w:id="33"/>
+      </w:r>
+      <w:commentRangeEnd w:id="34"/>
+      <w:r>
+        <w:rPr>
+          <w:rStyle w:val="CommentReference"/>
+        </w:rPr>
+        <w:commentReference w:id="34"/>
+      </w:r>
+      <w:commentRangeEnd w:id="35"/>
+      <w:r>
+        <w:rPr>
+          <w:rStyle w:val="CommentReference"/>
+        </w:rPr>
+        <w:commentReference w:id="35"/>
       </w:r>
     </w:p>
     <w:p>
@@ -1823,9 +1943,10 @@
         </w:rPr>
         <w:t xml:space="preserve">while </w:t>
       </w:r>
-      <w:commentRangeStart w:id="21"/>
-      <w:commentRangeStart w:id="22"/>
-      <w:commentRangeStart w:id="23"/>
+      <w:commentRangeStart w:id="36"/>
+      <w:commentRangeStart w:id="37"/>
+      <w:commentRangeStart w:id="38"/>
+      <w:commentRangeStart w:id="39"/>
       <w:r>
         <w:rPr>
           <w:b/>
@@ -1836,26 +1957,33 @@
         </w:rPr>
         <w:t>assembling a piece of IKEA furniture.</w:t>
       </w:r>
-      <w:commentRangeEnd w:id="21"/>
-      <w:r>
-        <w:rPr>
-          <w:rStyle w:val="CommentReference"/>
-        </w:rPr>
-        <w:commentReference w:id="21"/>
-      </w:r>
-      <w:commentRangeEnd w:id="22"/>
-      <w:r>
-        <w:rPr>
-          <w:rStyle w:val="CommentReference"/>
-        </w:rPr>
-        <w:commentReference w:id="22"/>
-      </w:r>
-      <w:commentRangeEnd w:id="23"/>
-      <w:r>
-        <w:rPr>
-          <w:rStyle w:val="CommentReference"/>
-        </w:rPr>
-        <w:commentReference w:id="23"/>
+      <w:commentRangeEnd w:id="36"/>
+      <w:r>
+        <w:rPr>
+          <w:rStyle w:val="CommentReference"/>
+        </w:rPr>
+        <w:commentReference w:id="36"/>
+      </w:r>
+      <w:commentRangeEnd w:id="37"/>
+      <w:r>
+        <w:rPr>
+          <w:rStyle w:val="CommentReference"/>
+        </w:rPr>
+        <w:commentReference w:id="37"/>
+      </w:r>
+      <w:commentRangeEnd w:id="38"/>
+      <w:r>
+        <w:rPr>
+          <w:rStyle w:val="CommentReference"/>
+        </w:rPr>
+        <w:commentReference w:id="38"/>
+      </w:r>
+      <w:commentRangeEnd w:id="39"/>
+      <w:r>
+        <w:rPr>
+          <w:rStyle w:val="CommentReference"/>
+        </w:rPr>
+        <w:commentReference w:id="39"/>
       </w:r>
     </w:p>
     <w:p>
@@ -2034,7 +2162,7 @@
         </w:rPr>
         <w:t xml:space="preserve">There’s a traditional dress for a pirate. Eye patch. Parrot on one shoulder and a missing leg replaced by the leg of a dining table. </w:t>
       </w:r>
-      <w:commentRangeStart w:id="24"/>
+      <w:commentRangeStart w:id="40"/>
       <w:r>
         <w:rPr>
           <w:b/>
@@ -2045,12 +2173,12 @@
         </w:rPr>
         <w:t>It tells the story of a bruising raid on an unusually well-defended pet store followed by a hurried visit to an antiques shop.</w:t>
       </w:r>
-      <w:commentRangeEnd w:id="24"/>
-      <w:r>
-        <w:rPr>
-          <w:rStyle w:val="CommentReference"/>
-        </w:rPr>
-        <w:commentReference w:id="24"/>
+      <w:commentRangeEnd w:id="40"/>
+      <w:r>
+        <w:rPr>
+          <w:rStyle w:val="CommentReference"/>
+        </w:rPr>
+        <w:commentReference w:id="40"/>
       </w:r>
     </w:p>
     <w:p>
@@ -2137,27 +2265,43 @@
         </w:rPr>
         <w:t>Do something expensive / humiliating / stupid (</w:t>
       </w:r>
-      <w:commentRangeStart w:id="25"/>
-      <w:commentRangeStart w:id="26"/>
+      <w:commentRangeStart w:id="41"/>
+      <w:commentRangeStart w:id="42"/>
+      <w:commentRangeStart w:id="43"/>
+      <w:commentRangeStart w:id="44"/>
       <w:r>
         <w:rPr>
           <w:lang w:val="en-ZA"/>
         </w:rPr>
         <w:t>it worked for me).</w:t>
       </w:r>
-      <w:commentRangeEnd w:id="25"/>
-      <w:r>
-        <w:rPr>
-          <w:rStyle w:val="CommentReference"/>
-        </w:rPr>
-        <w:commentReference w:id="25"/>
-      </w:r>
-      <w:commentRangeEnd w:id="26"/>
-      <w:r>
-        <w:rPr>
-          <w:rStyle w:val="CommentReference"/>
-        </w:rPr>
-        <w:commentReference w:id="26"/>
+      <w:commentRangeEnd w:id="41"/>
+      <w:r>
+        <w:rPr>
+          <w:rStyle w:val="CommentReference"/>
+        </w:rPr>
+        <w:commentReference w:id="41"/>
+      </w:r>
+      <w:commentRangeEnd w:id="42"/>
+      <w:r>
+        <w:rPr>
+          <w:rStyle w:val="CommentReference"/>
+        </w:rPr>
+        <w:commentReference w:id="42"/>
+      </w:r>
+      <w:commentRangeEnd w:id="43"/>
+      <w:r>
+        <w:rPr>
+          <w:rStyle w:val="CommentReference"/>
+        </w:rPr>
+        <w:commentReference w:id="43"/>
+      </w:r>
+      <w:commentRangeEnd w:id="44"/>
+      <w:r>
+        <w:rPr>
+          <w:rStyle w:val="CommentReference"/>
+        </w:rPr>
+        <w:commentReference w:id="44"/>
       </w:r>
     </w:p>
     <w:p>
@@ -2257,27 +2401,27 @@
         </w:rPr>
         <w:t xml:space="preserve"> She calls them first, second and third circle. </w:t>
       </w:r>
-      <w:commentRangeStart w:id="27"/>
-      <w:commentRangeStart w:id="28"/>
+      <w:commentRangeStart w:id="45"/>
+      <w:commentRangeStart w:id="46"/>
       <w:r>
         <w:rPr>
           <w:lang w:val="en-ZA"/>
         </w:rPr>
         <w:t>But I’m going to talk about them in this order, 3, 1 and then 2.</w:t>
       </w:r>
-      <w:commentRangeEnd w:id="27"/>
-      <w:r>
-        <w:rPr>
-          <w:rStyle w:val="CommentReference"/>
-        </w:rPr>
-        <w:commentReference w:id="27"/>
-      </w:r>
-      <w:commentRangeEnd w:id="28"/>
-      <w:r>
-        <w:rPr>
-          <w:rStyle w:val="CommentReference"/>
-        </w:rPr>
-        <w:commentReference w:id="28"/>
+      <w:commentRangeEnd w:id="45"/>
+      <w:r>
+        <w:rPr>
+          <w:rStyle w:val="CommentReference"/>
+        </w:rPr>
+        <w:commentReference w:id="45"/>
+      </w:r>
+      <w:commentRangeEnd w:id="46"/>
+      <w:r>
+        <w:rPr>
+          <w:rStyle w:val="CommentReference"/>
+        </w:rPr>
+        <w:commentReference w:id="46"/>
       </w:r>
     </w:p>
     <w:p>
@@ -2306,27 +2450,35 @@
         </w:rPr>
         <w:t xml:space="preserve">This out, </w:t>
       </w:r>
-      <w:commentRangeStart w:id="29"/>
-      <w:commentRangeStart w:id="30"/>
+      <w:commentRangeStart w:id="47"/>
+      <w:commentRangeStart w:id="48"/>
+      <w:commentRangeStart w:id="49"/>
       <w:r>
         <w:rPr>
           <w:lang w:val="en-ZA"/>
         </w:rPr>
         <w:t>pushing, forcing out.</w:t>
       </w:r>
-      <w:commentRangeEnd w:id="29"/>
-      <w:r>
-        <w:rPr>
-          <w:rStyle w:val="CommentReference"/>
-        </w:rPr>
-        <w:commentReference w:id="29"/>
-      </w:r>
-      <w:commentRangeEnd w:id="30"/>
-      <w:r>
-        <w:rPr>
-          <w:rStyle w:val="CommentReference"/>
-        </w:rPr>
-        <w:commentReference w:id="30"/>
+      <w:commentRangeEnd w:id="47"/>
+      <w:r>
+        <w:rPr>
+          <w:rStyle w:val="CommentReference"/>
+        </w:rPr>
+        <w:commentReference w:id="47"/>
+      </w:r>
+      <w:commentRangeEnd w:id="48"/>
+      <w:r>
+        <w:rPr>
+          <w:rStyle w:val="CommentReference"/>
+        </w:rPr>
+        <w:commentReference w:id="48"/>
+      </w:r>
+      <w:commentRangeEnd w:id="49"/>
+      <w:r>
+        <w:rPr>
+          <w:rStyle w:val="CommentReference"/>
+        </w:rPr>
+        <w:commentReference w:id="49"/>
       </w:r>
     </w:p>
     <w:p>
@@ -2373,7 +2525,7 @@
         </w:rPr>
         <w:t xml:space="preserve">Oh, my god! I’m having a revelation! </w:t>
       </w:r>
-      <w:commentRangeStart w:id="31"/>
+      <w:commentRangeStart w:id="50"/>
       <w:r>
         <w:rPr>
           <w:b/>
@@ -2384,12 +2536,12 @@
         </w:rPr>
         <w:t>(I’m not I had it earlier, but I’m pretending I’m having it now for dramatic effect).</w:t>
       </w:r>
-      <w:commentRangeEnd w:id="31"/>
-      <w:r>
-        <w:rPr>
-          <w:rStyle w:val="CommentReference"/>
-        </w:rPr>
-        <w:commentReference w:id="31"/>
+      <w:commentRangeEnd w:id="50"/>
+      <w:r>
+        <w:rPr>
+          <w:rStyle w:val="CommentReference"/>
+        </w:rPr>
+        <w:commentReference w:id="50"/>
       </w:r>
       <w:r>
         <w:rPr>
@@ -2426,35 +2578,43 @@
         </w:rPr>
         <w:t xml:space="preserve"> I can only do that for a few minutes – </w:t>
       </w:r>
-      <w:commentRangeStart w:id="32"/>
-      <w:commentRangeStart w:id="33"/>
-      <w:commentRangeStart w:id="34"/>
+      <w:commentRangeStart w:id="51"/>
+      <w:commentRangeStart w:id="52"/>
+      <w:commentRangeStart w:id="53"/>
+      <w:commentRangeStart w:id="54"/>
       <w:r>
         <w:rPr>
           <w:lang w:val="en-ZA"/>
         </w:rPr>
         <w:t xml:space="preserve">maybe an hour tops a day. </w:t>
       </w:r>
-      <w:commentRangeEnd w:id="32"/>
-      <w:r>
-        <w:rPr>
-          <w:rStyle w:val="CommentReference"/>
-        </w:rPr>
-        <w:commentReference w:id="32"/>
-      </w:r>
-      <w:commentRangeEnd w:id="33"/>
-      <w:r>
-        <w:rPr>
-          <w:rStyle w:val="CommentReference"/>
-        </w:rPr>
-        <w:commentReference w:id="33"/>
-      </w:r>
-      <w:commentRangeEnd w:id="34"/>
-      <w:r>
-        <w:rPr>
-          <w:rStyle w:val="CommentReference"/>
-        </w:rPr>
-        <w:commentReference w:id="34"/>
+      <w:commentRangeEnd w:id="51"/>
+      <w:r>
+        <w:rPr>
+          <w:rStyle w:val="CommentReference"/>
+        </w:rPr>
+        <w:commentReference w:id="51"/>
+      </w:r>
+      <w:commentRangeEnd w:id="52"/>
+      <w:r>
+        <w:rPr>
+          <w:rStyle w:val="CommentReference"/>
+        </w:rPr>
+        <w:commentReference w:id="52"/>
+      </w:r>
+      <w:commentRangeEnd w:id="53"/>
+      <w:r>
+        <w:rPr>
+          <w:rStyle w:val="CommentReference"/>
+        </w:rPr>
+        <w:commentReference w:id="53"/>
+      </w:r>
+      <w:commentRangeEnd w:id="54"/>
+      <w:r>
+        <w:rPr>
+          <w:rStyle w:val="CommentReference"/>
+        </w:rPr>
+        <w:commentReference w:id="54"/>
       </w:r>
     </w:p>
     <w:p>
@@ -2505,7 +2665,7 @@
           <w:i/>
           <w:iCs/>
           <w:lang w:val="en-ZA"/>
-          <w:rPrChange w:id="35" w:author="Mark Stringer" w:date="2025-04-22T06:39:00Z" w16du:dateUtc="2025-04-22T05:39:00Z">
+          <w:rPrChange w:id="55" w:author="Mark Stringer" w:date="2025-04-22T06:39:00Z" w16du:dateUtc="2025-04-22T05:39:00Z">
             <w:rPr>
               <w:lang w:val="en-ZA"/>
             </w:rPr>
@@ -2525,7 +2685,7 @@
           <w:i/>
           <w:iCs/>
           <w:lang w:val="en-ZA"/>
-          <w:rPrChange w:id="36" w:author="Mark Stringer" w:date="2025-04-22T06:39:00Z" w16du:dateUtc="2025-04-22T05:39:00Z">
+          <w:rPrChange w:id="56" w:author="Mark Stringer" w:date="2025-04-22T06:39:00Z" w16du:dateUtc="2025-04-22T05:39:00Z">
             <w:rPr>
               <w:lang w:val="en-ZA"/>
             </w:rPr>
@@ -2533,7 +2693,7 @@
         </w:rPr>
         <w:t>(</w:t>
       </w:r>
-      <w:commentRangeStart w:id="37"/>
+      <w:commentRangeStart w:id="57"/>
       <w:r>
         <w:rPr>
           <w:b/>
@@ -2541,7 +2701,7 @@
           <w:i/>
           <w:iCs/>
           <w:lang w:val="en-ZA"/>
-          <w:rPrChange w:id="38" w:author="Mark Stringer" w:date="2025-04-22T06:39:00Z" w16du:dateUtc="2025-04-22T05:39:00Z">
+          <w:rPrChange w:id="58" w:author="Mark Stringer" w:date="2025-04-22T06:39:00Z" w16du:dateUtc="2025-04-22T05:39:00Z">
             <w:rPr>
               <w:lang w:val="en-ZA"/>
             </w:rPr>
@@ -2549,7 +2709,7 @@
         </w:rPr>
         <w:t>Oh my God! This is another revelation that I had earlier that I’m pretending to have right now!).</w:t>
       </w:r>
-      <w:commentRangeEnd w:id="37"/>
+      <w:commentRangeEnd w:id="57"/>
       <w:r>
         <w:rPr>
           <w:rStyle w:val="CommentReference"/>
@@ -2557,13 +2717,13 @@
           <w:bCs/>
           <w:i/>
           <w:iCs/>
-          <w:rPrChange w:id="39" w:author="Mark Stringer" w:date="2025-04-22T06:39:00Z" w16du:dateUtc="2025-04-22T05:39:00Z">
+          <w:rPrChange w:id="59" w:author="Mark Stringer" w:date="2025-04-22T06:39:00Z" w16du:dateUtc="2025-04-22T05:39:00Z">
             <w:rPr>
               <w:rStyle w:val="CommentReference"/>
             </w:rPr>
           </w:rPrChange>
         </w:rPr>
-        <w:commentReference w:id="37"/>
+        <w:commentReference w:id="57"/>
       </w:r>
     </w:p>
     <w:p>
@@ -2689,8 +2849,10 @@
         </w:rPr>
         <w:t xml:space="preserve">I once did it with my wife over dinner – true story – and it turned out the thing that she was hesitating from doing was telling me all the things that I was doing that were irritating her. </w:t>
       </w:r>
-      <w:commentRangeStart w:id="40"/>
-      <w:commentRangeStart w:id="41"/>
+      <w:commentRangeStart w:id="60"/>
+      <w:commentRangeStart w:id="61"/>
+      <w:commentRangeStart w:id="62"/>
+      <w:commentRangeStart w:id="63"/>
       <w:r>
         <w:rPr>
           <w:b/>
@@ -2701,19 +2863,33 @@
         </w:rPr>
         <w:t>She started talking during the starter and she hadn’t finished by desert and coffee.</w:t>
       </w:r>
-      <w:commentRangeEnd w:id="40"/>
-      <w:r>
-        <w:rPr>
-          <w:rStyle w:val="CommentReference"/>
-        </w:rPr>
-        <w:commentReference w:id="40"/>
-      </w:r>
-      <w:commentRangeEnd w:id="41"/>
-      <w:r>
-        <w:rPr>
-          <w:rStyle w:val="CommentReference"/>
-        </w:rPr>
-        <w:commentReference w:id="41"/>
+      <w:commentRangeEnd w:id="60"/>
+      <w:r>
+        <w:rPr>
+          <w:rStyle w:val="CommentReference"/>
+        </w:rPr>
+        <w:commentReference w:id="60"/>
+      </w:r>
+      <w:commentRangeEnd w:id="61"/>
+      <w:r>
+        <w:rPr>
+          <w:rStyle w:val="CommentReference"/>
+        </w:rPr>
+        <w:commentReference w:id="61"/>
+      </w:r>
+      <w:commentRangeEnd w:id="62"/>
+      <w:r>
+        <w:rPr>
+          <w:rStyle w:val="CommentReference"/>
+        </w:rPr>
+        <w:commentReference w:id="62"/>
+      </w:r>
+      <w:commentRangeEnd w:id="63"/>
+      <w:r>
+        <w:rPr>
+          <w:rStyle w:val="CommentReference"/>
+        </w:rPr>
+        <w:commentReference w:id="63"/>
       </w:r>
     </w:p>
     <w:p>
@@ -3237,7 +3413,7 @@
       </w:r>
     </w:p>
   </w:comment>
-  <w:comment w:id="2" w:author="Andrew Brown" w:date="2025-04-18T22:00:00Z" w:initials="AB">
+  <w:comment w:id="2" w:author="Mark Stringer" w:date="2025-04-22T14:07:00Z" w:initials="MS">
     <w:p>
       <w:pPr>
         <w:pStyle w:val="CommentText"/>
@@ -3249,6 +3425,22 @@
         <w:annotationRef/>
       </w:r>
       <w:r>
+        <w:t>Maybe a follow on joke.</w:t>
+      </w:r>
+    </w:p>
+  </w:comment>
+  <w:comment w:id="3" w:author="Andrew Brown" w:date="2025-04-18T22:00:00Z" w:initials="AB">
+    <w:p>
+      <w:pPr>
+        <w:pStyle w:val="CommentText"/>
+      </w:pPr>
+      <w:r>
+        <w:rPr>
+          <w:rStyle w:val="CommentReference"/>
+        </w:rPr>
+        <w:annotationRef/>
+      </w:r>
+      <w:r>
         <w:t>Audience will probably react to this.</w:t>
       </w:r>
     </w:p>
@@ -3261,7 +3453,7 @@
       </w:r>
     </w:p>
   </w:comment>
-  <w:comment w:id="3" w:author="Mark Stringer" w:date="2025-04-22T06:14:00Z" w:initials="MS">
+  <w:comment w:id="4" w:author="Mark Stringer" w:date="2025-04-22T06:14:00Z" w:initials="MS">
     <w:p>
       <w:pPr>
         <w:pStyle w:val="CommentText"/>
@@ -3277,7 +3469,7 @@
       </w:r>
     </w:p>
   </w:comment>
-  <w:comment w:id="4" w:author="Andrew Brown" w:date="2025-04-20T21:26:00Z" w:initials="AB">
+  <w:comment w:id="5" w:author="Mark Stringer" w:date="2025-04-22T14:07:00Z" w:initials="MS">
     <w:p>
       <w:pPr>
         <w:pStyle w:val="CommentText"/>
@@ -3289,6 +3481,38 @@
         <w:annotationRef/>
       </w:r>
       <w:r>
+        <w:t>Make a thing of it if you don’t get cheers.</w:t>
+      </w:r>
+    </w:p>
+  </w:comment>
+  <w:comment w:id="6" w:author="Mark Stringer" w:date="2025-04-22T14:08:00Z" w:initials="MS">
+    <w:p>
+      <w:pPr>
+        <w:pStyle w:val="CommentText"/>
+      </w:pPr>
+      <w:r>
+        <w:rPr>
+          <w:rStyle w:val="CommentReference"/>
+        </w:rPr>
+        <w:annotationRef/>
+      </w:r>
+      <w:r>
+        <w:t>Joke about profits / tax.</w:t>
+      </w:r>
+    </w:p>
+  </w:comment>
+  <w:comment w:id="7" w:author="Andrew Brown" w:date="2025-04-20T21:26:00Z" w:initials="AB">
+    <w:p>
+      <w:pPr>
+        <w:pStyle w:val="CommentText"/>
+      </w:pPr>
+      <w:r>
+        <w:rPr>
+          <w:rStyle w:val="CommentReference"/>
+        </w:rPr>
+        <w:annotationRef/>
+      </w:r>
+      <w:r>
         <w:rPr>
           <w:lang w:val="en-ZA"/>
         </w:rPr>
@@ -3302,7 +3526,7 @@
       </w:r>
     </w:p>
   </w:comment>
-  <w:comment w:id="5" w:author="Andrew Brown" w:date="2025-04-20T21:27:00Z" w:initials="AB">
+  <w:comment w:id="8" w:author="Mark Stringer" w:date="2025-04-22T14:08:00Z" w:initials="MS">
     <w:p>
       <w:pPr>
         <w:pStyle w:val="CommentText"/>
@@ -3314,11 +3538,43 @@
         <w:annotationRef/>
       </w:r>
       <w:r>
+        <w:t>Having real sex vs masturbating.</w:t>
+      </w:r>
+    </w:p>
+  </w:comment>
+  <w:comment w:id="9" w:author="Mark Stringer" w:date="2025-04-22T14:10:00Z" w:initials="MS">
+    <w:p>
+      <w:pPr>
+        <w:pStyle w:val="CommentText"/>
+      </w:pPr>
+      <w:r>
+        <w:rPr>
+          <w:rStyle w:val="CommentReference"/>
+        </w:rPr>
+        <w:annotationRef/>
+      </w:r>
+      <w:r>
+        <w:t>Mrs Phillips</w:t>
+      </w:r>
+    </w:p>
+  </w:comment>
+  <w:comment w:id="10" w:author="Andrew Brown" w:date="2025-04-20T21:27:00Z" w:initials="AB">
+    <w:p>
+      <w:pPr>
+        <w:pStyle w:val="CommentText"/>
+      </w:pPr>
+      <w:r>
+        <w:rPr>
+          <w:rStyle w:val="CommentReference"/>
+        </w:rPr>
+        <w:annotationRef/>
+      </w:r>
+      <w:r>
         <w:t>Do you have any observations about baking that have gone horribly wrong for you?</w:t>
       </w:r>
     </w:p>
   </w:comment>
-  <w:comment w:id="6" w:author="Andrew Brown" w:date="2025-04-18T22:02:00Z" w:initials="AB">
+  <w:comment w:id="11" w:author="Mark Stringer" w:date="2025-04-22T14:13:00Z" w:initials="MS">
     <w:p>
       <w:pPr>
         <w:pStyle w:val="CommentText"/>
@@ -3330,11 +3586,27 @@
         <w:annotationRef/>
       </w:r>
       <w:r>
+        <w:t>Nailed it - drama from nothing in the great British Bake Off</w:t>
+      </w:r>
+    </w:p>
+  </w:comment>
+  <w:comment w:id="12" w:author="Andrew Brown" w:date="2025-04-18T22:02:00Z" w:initials="AB">
+    <w:p>
+      <w:pPr>
+        <w:pStyle w:val="CommentText"/>
+      </w:pPr>
+      <w:r>
+        <w:rPr>
+          <w:rStyle w:val="CommentReference"/>
+        </w:rPr>
+        <w:annotationRef/>
+      </w:r>
+      <w:r>
         <w:t xml:space="preserve">Perhaps you could be ready with some run on jokes here, about attempting to surreptitiously trying to get some of your son’s DNA, and the near misses involved. </w:t>
       </w:r>
     </w:p>
   </w:comment>
-  <w:comment w:id="7" w:author="Andrew Brown" w:date="2025-04-21T17:11:00Z" w:initials="AB">
+  <w:comment w:id="13" w:author="Mark Stringer" w:date="2025-04-22T14:14:00Z" w:initials="MS">
     <w:p>
       <w:pPr>
         <w:pStyle w:val="CommentText"/>
@@ -3346,6 +3618,22 @@
         <w:annotationRef/>
       </w:r>
       <w:r>
+        <w:t>Yes, how would you do that? He’s a ginger.</w:t>
+      </w:r>
+    </w:p>
+  </w:comment>
+  <w:comment w:id="14" w:author="Andrew Brown" w:date="2025-04-21T17:11:00Z" w:initials="AB">
+    <w:p>
+      <w:pPr>
+        <w:pStyle w:val="CommentText"/>
+      </w:pPr>
+      <w:r>
+        <w:rPr>
+          <w:rStyle w:val="CommentReference"/>
+        </w:rPr>
+        <w:annotationRef/>
+      </w:r>
+      <w:r>
         <w:t>Do you have an amusing example from your experience?</w:t>
       </w:r>
     </w:p>
@@ -3358,7 +3646,7 @@
       </w:r>
     </w:p>
   </w:comment>
-  <w:comment w:id="8" w:author="Mark Stringer" w:date="2025-04-22T06:15:00Z" w:initials="MS">
+  <w:comment w:id="15" w:author="Mark Stringer" w:date="2025-04-22T06:15:00Z" w:initials="MS">
     <w:p>
       <w:pPr>
         <w:pStyle w:val="CommentText"/>
@@ -3374,7 +3662,7 @@
       </w:r>
     </w:p>
   </w:comment>
-  <w:comment w:id="9" w:author="Mark Stringer" w:date="2025-04-22T06:33:00Z" w:initials="MS">
+  <w:comment w:id="16" w:author="Mark Stringer" w:date="2025-04-22T06:33:00Z" w:initials="MS">
     <w:p>
       <w:pPr>
         <w:pStyle w:val="CommentText"/>
@@ -3390,7 +3678,7 @@
       </w:r>
     </w:p>
   </w:comment>
-  <w:comment w:id="10" w:author="Andrew Brown" w:date="2025-04-18T22:06:00Z" w:initials="AB">
+  <w:comment w:id="17" w:author="Mark Stringer" w:date="2025-04-22T14:15:00Z" w:initials="MS">
     <w:p>
       <w:pPr>
         <w:pStyle w:val="CommentText"/>
@@ -3402,11 +3690,27 @@
         <w:annotationRef/>
       </w:r>
       <w:r>
+        <w:t>Failures and things going wrong - ask the audience.</w:t>
+      </w:r>
+    </w:p>
+  </w:comment>
+  <w:comment w:id="18" w:author="Andrew Brown" w:date="2025-04-18T22:06:00Z" w:initials="AB">
+    <w:p>
+      <w:pPr>
+        <w:pStyle w:val="CommentText"/>
+      </w:pPr>
+      <w:r>
+        <w:rPr>
+          <w:rStyle w:val="CommentReference"/>
+        </w:rPr>
+        <w:annotationRef/>
+      </w:r>
+      <w:r>
         <w:t>Maybe if this gets a laugh, you can be ready with a joke about finding in a drawer some old discarded leaflets about orphanages for ginger children abandoned by their parents.</w:t>
       </w:r>
     </w:p>
   </w:comment>
-  <w:comment w:id="11" w:author="Mark Stringer" w:date="2025-04-22T06:34:00Z" w:initials="MS">
+  <w:comment w:id="19" w:author="Mark Stringer" w:date="2025-04-22T06:34:00Z" w:initials="MS">
     <w:p>
       <w:pPr>
         <w:pStyle w:val="CommentText"/>
@@ -3422,7 +3726,7 @@
       </w:r>
     </w:p>
   </w:comment>
-  <w:comment w:id="12" w:author="Andrew Brown" w:date="2025-04-18T22:10:00Z" w:initials="AB">
+  <w:comment w:id="20" w:author="Andrew Brown" w:date="2025-04-18T22:10:00Z" w:initials="AB">
     <w:p>
       <w:pPr>
         <w:pStyle w:val="CommentText"/>
@@ -3446,7 +3750,7 @@
       </w:r>
     </w:p>
   </w:comment>
-  <w:comment w:id="13" w:author="Andrew Brown" w:date="2025-04-21T17:29:00Z" w:initials="AB">
+  <w:comment w:id="21" w:author="Mark Stringer" w:date="2025-04-22T14:16:00Z" w:initials="MS">
     <w:p>
       <w:pPr>
         <w:pStyle w:val="CommentText"/>
@@ -3458,6 +3762,38 @@
         <w:annotationRef/>
       </w:r>
       <w:r>
+        <w:t>Ask the audience</w:t>
+      </w:r>
+    </w:p>
+  </w:comment>
+  <w:comment w:id="22" w:author="Mark Stringer" w:date="2025-04-22T14:16:00Z" w:initials="MS">
+    <w:p>
+      <w:pPr>
+        <w:pStyle w:val="CommentText"/>
+      </w:pPr>
+      <w:r>
+        <w:rPr>
+          <w:rStyle w:val="CommentReference"/>
+        </w:rPr>
+        <w:annotationRef/>
+      </w:r>
+      <w:r>
+        <w:t>Yes, that they’re coming back.</w:t>
+      </w:r>
+    </w:p>
+  </w:comment>
+  <w:comment w:id="23" w:author="Andrew Brown" w:date="2025-04-21T17:29:00Z" w:initials="AB">
+    <w:p>
+      <w:pPr>
+        <w:pStyle w:val="CommentText"/>
+      </w:pPr>
+      <w:r>
+        <w:rPr>
+          <w:rStyle w:val="CommentReference"/>
+        </w:rPr>
+        <w:annotationRef/>
+      </w:r>
+      <w:r>
         <w:t>Any amusing examples?</w:t>
       </w:r>
     </w:p>
@@ -3470,7 +3806,7 @@
       </w:r>
     </w:p>
   </w:comment>
-  <w:comment w:id="14" w:author="Mark Stringer" w:date="2025-04-22T06:17:00Z" w:initials="MS">
+  <w:comment w:id="24" w:author="Mark Stringer" w:date="2025-04-22T06:17:00Z" w:initials="MS">
     <w:p>
       <w:pPr>
         <w:pStyle w:val="CommentText"/>
@@ -3486,7 +3822,7 @@
       </w:r>
     </w:p>
   </w:comment>
-  <w:comment w:id="15" w:author="Mark Stringer" w:date="2025-04-22T06:35:00Z" w:initials="MS">
+  <w:comment w:id="25" w:author="Mark Stringer" w:date="2025-04-22T06:35:00Z" w:initials="MS">
     <w:p>
       <w:pPr>
         <w:pStyle w:val="CommentText"/>
@@ -3502,7 +3838,23 @@
       </w:r>
     </w:p>
   </w:comment>
-  <w:comment w:id="16" w:author="Andrew Brown" w:date="2025-04-18T22:12:00Z" w:initials="AB">
+  <w:comment w:id="26" w:author="Mark Stringer" w:date="2025-04-22T14:17:00Z" w:initials="MS">
+    <w:p>
+      <w:pPr>
+        <w:pStyle w:val="CommentText"/>
+      </w:pPr>
+      <w:r>
+        <w:rPr>
+          <w:rStyle w:val="CommentReference"/>
+        </w:rPr>
+        <w:annotationRef/>
+      </w:r>
+      <w:r>
+        <w:t>You’re supposed to feel one way, actually you feel another.</w:t>
+      </w:r>
+    </w:p>
+  </w:comment>
+  <w:comment w:id="27" w:author="Andrew Brown" w:date="2025-04-18T22:12:00Z" w:initials="AB">
     <w:p>
       <w:pPr>
         <w:pStyle w:val="CommentText"/>
@@ -3546,7 +3898,39 @@
       </w:r>
     </w:p>
   </w:comment>
-  <w:comment w:id="17" w:author="Andrew Brown" w:date="2025-04-21T17:31:00Z" w:initials="AB">
+  <w:comment w:id="28" w:author="Mark Stringer" w:date="2025-04-22T14:18:00Z" w:initials="MS">
+    <w:p>
+      <w:pPr>
+        <w:pStyle w:val="CommentText"/>
+      </w:pPr>
+      <w:r>
+        <w:rPr>
+          <w:rStyle w:val="CommentReference"/>
+        </w:rPr>
+        <w:annotationRef/>
+      </w:r>
+      <w:r>
+        <w:t xml:space="preserve">How does it apply to psychopaths? Is there a down side to being a psychopath? </w:t>
+      </w:r>
+    </w:p>
+  </w:comment>
+  <w:comment w:id="29" w:author="Mark Stringer" w:date="2025-04-22T14:22:00Z" w:initials="MS">
+    <w:p>
+      <w:pPr>
+        <w:pStyle w:val="CommentText"/>
+      </w:pPr>
+      <w:r>
+        <w:rPr>
+          <w:rStyle w:val="CommentReference"/>
+        </w:rPr>
+        <w:annotationRef/>
+      </w:r>
+      <w:r>
+        <w:t>Why do we feel bad? Why are we inhibited.</w:t>
+      </w:r>
+    </w:p>
+  </w:comment>
+  <w:comment w:id="30" w:author="Andrew Brown" w:date="2025-04-21T17:31:00Z" w:initials="AB">
     <w:p>
       <w:pPr>
         <w:pStyle w:val="CommentText"/>
@@ -3596,7 +3980,7 @@
       </w:r>
     </w:p>
   </w:comment>
-  <w:comment w:id="18" w:author="Andrew Brown" w:date="2025-04-18T22:13:00Z" w:initials="AB">
+  <w:comment w:id="31" w:author="Mark Stringer" w:date="2025-04-22T14:24:00Z" w:initials="MS">
     <w:p>
       <w:pPr>
         <w:pStyle w:val="CommentText"/>
@@ -3608,6 +3992,22 @@
         <w:annotationRef/>
       </w:r>
       <w:r>
+        <w:t>What should you feel one way about, and feel another?</w:t>
+      </w:r>
+    </w:p>
+  </w:comment>
+  <w:comment w:id="32" w:author="Andrew Brown" w:date="2025-04-18T22:13:00Z" w:initials="AB">
+    <w:p>
+      <w:pPr>
+        <w:pStyle w:val="CommentText"/>
+      </w:pPr>
+      <w:r>
+        <w:rPr>
+          <w:rStyle w:val="CommentReference"/>
+        </w:rPr>
+        <w:annotationRef/>
+      </w:r>
+      <w:r>
         <w:t>This is perhaps the Chariots of Fire moment</w:t>
       </w:r>
       <w:r>
@@ -3621,7 +4021,7 @@
       </w:r>
     </w:p>
   </w:comment>
-  <w:comment w:id="19" w:author="Mark Stringer" w:date="2025-04-22T06:18:00Z" w:initials="MS">
+  <w:comment w:id="33" w:author="Mark Stringer" w:date="2025-04-22T06:18:00Z" w:initials="MS">
     <w:p>
       <w:pPr>
         <w:pStyle w:val="CommentText"/>
@@ -3637,7 +4037,7 @@
       </w:r>
     </w:p>
   </w:comment>
-  <w:comment w:id="20" w:author="Mark Stringer" w:date="2025-04-22T06:36:00Z" w:initials="MS">
+  <w:comment w:id="34" w:author="Mark Stringer" w:date="2025-04-22T06:36:00Z" w:initials="MS">
     <w:p>
       <w:pPr>
         <w:pStyle w:val="CommentText"/>
@@ -3653,7 +4053,7 @@
       </w:r>
     </w:p>
   </w:comment>
-  <w:comment w:id="21" w:author="Andrew Brown" w:date="2025-04-18T22:24:00Z" w:initials="AB">
+  <w:comment w:id="35" w:author="Mark Stringer" w:date="2025-04-22T14:24:00Z" w:initials="MS">
     <w:p>
       <w:pPr>
         <w:pStyle w:val="CommentText"/>
@@ -3665,6 +4065,22 @@
         <w:annotationRef/>
       </w:r>
       <w:r>
+        <w:t>Chariots of fire music</w:t>
+      </w:r>
+    </w:p>
+  </w:comment>
+  <w:comment w:id="36" w:author="Andrew Brown" w:date="2025-04-18T22:24:00Z" w:initials="AB">
+    <w:p>
+      <w:pPr>
+        <w:pStyle w:val="CommentText"/>
+      </w:pPr>
+      <w:r>
+        <w:rPr>
+          <w:rStyle w:val="CommentReference"/>
+        </w:rPr>
+        <w:annotationRef/>
+      </w:r>
+      <w:r>
         <w:t>Do you have any dismissive names ready for any notoriously difficult to assemble pieces?</w:t>
       </w:r>
     </w:p>
@@ -3698,7 +4114,7 @@
       </w:r>
     </w:p>
   </w:comment>
-  <w:comment w:id="22" w:author="Mark Stringer" w:date="2025-04-22T06:19:00Z" w:initials="MS">
+  <w:comment w:id="37" w:author="Mark Stringer" w:date="2025-04-22T06:19:00Z" w:initials="MS">
     <w:p>
       <w:pPr>
         <w:pStyle w:val="CommentText"/>
@@ -3714,7 +4130,7 @@
       </w:r>
     </w:p>
   </w:comment>
-  <w:comment w:id="23" w:author="Mark Stringer" w:date="2025-04-22T06:37:00Z" w:initials="MS">
+  <w:comment w:id="38" w:author="Mark Stringer" w:date="2025-04-22T06:37:00Z" w:initials="MS">
     <w:p>
       <w:pPr>
         <w:pStyle w:val="CommentText"/>
@@ -3730,7 +4146,7 @@
       </w:r>
     </w:p>
   </w:comment>
-  <w:comment w:id="24" w:author="Andrew Brown" w:date="2025-04-18T22:26:00Z" w:initials="AB">
+  <w:comment w:id="39" w:author="Mark Stringer" w:date="2025-04-22T14:27:00Z" w:initials="MS">
     <w:p>
       <w:pPr>
         <w:pStyle w:val="CommentText"/>
@@ -3742,11 +4158,27 @@
         <w:annotationRef/>
       </w:r>
       <w:r>
+        <w:t xml:space="preserve">When it falls apart. </w:t>
+      </w:r>
+    </w:p>
+  </w:comment>
+  <w:comment w:id="40" w:author="Andrew Brown" w:date="2025-04-18T22:26:00Z" w:initials="AB">
+    <w:p>
+      <w:pPr>
+        <w:pStyle w:val="CommentText"/>
+      </w:pPr>
+      <w:r>
+        <w:rPr>
+          <w:rStyle w:val="CommentReference"/>
+        </w:rPr>
+        <w:annotationRef/>
+      </w:r>
+      <w:r>
         <w:t>Good</w:t>
       </w:r>
     </w:p>
   </w:comment>
-  <w:comment w:id="25" w:author="Andrew Brown" w:date="2025-04-21T17:38:00Z" w:initials="AB">
+  <w:comment w:id="41" w:author="Andrew Brown" w:date="2025-04-21T17:38:00Z" w:initials="AB">
     <w:p>
       <w:pPr>
         <w:pStyle w:val="CommentText"/>
@@ -3770,7 +4202,7 @@
       </w:r>
     </w:p>
   </w:comment>
-  <w:comment w:id="26" w:author="Mark Stringer" w:date="2025-04-22T06:38:00Z" w:initials="MS">
+  <w:comment w:id="42" w:author="Mark Stringer" w:date="2025-04-22T06:38:00Z" w:initials="MS">
     <w:p>
       <w:pPr>
         <w:pStyle w:val="CommentText"/>
@@ -3786,7 +4218,7 @@
       </w:r>
     </w:p>
   </w:comment>
-  <w:comment w:id="27" w:author="Andrew Brown" w:date="2025-04-18T22:28:00Z" w:initials="AB">
+  <w:comment w:id="43" w:author="Mark Stringer" w:date="2025-04-22T14:28:00Z" w:initials="MS">
     <w:p>
       <w:pPr>
         <w:pStyle w:val="CommentText"/>
@@ -3798,11 +4230,43 @@
         <w:annotationRef/>
       </w:r>
       <w:r>
+        <w:t>What’s the most humiliating?</w:t>
+      </w:r>
+    </w:p>
+  </w:comment>
+  <w:comment w:id="44" w:author="Mark Stringer" w:date="2025-04-22T14:30:00Z" w:initials="MS">
+    <w:p>
+      <w:pPr>
+        <w:pStyle w:val="CommentText"/>
+      </w:pPr>
+      <w:r>
+        <w:rPr>
+          <w:rStyle w:val="CommentReference"/>
+        </w:rPr>
+        <w:annotationRef/>
+      </w:r>
+      <w:r>
+        <w:t>Flyering me - Edinburgh square take one - totally humilliating.</w:t>
+      </w:r>
+    </w:p>
+  </w:comment>
+  <w:comment w:id="45" w:author="Andrew Brown" w:date="2025-04-18T22:28:00Z" w:initials="AB">
+    <w:p>
+      <w:pPr>
+        <w:pStyle w:val="CommentText"/>
+      </w:pPr>
+      <w:r>
+        <w:rPr>
+          <w:rStyle w:val="CommentReference"/>
+        </w:rPr>
+        <w:annotationRef/>
+      </w:r>
+      <w:r>
         <w:t>Can you have a funny line ready for why the odd order?</w:t>
       </w:r>
     </w:p>
   </w:comment>
-  <w:comment w:id="28" w:author="Mark Stringer" w:date="2025-04-22T06:21:00Z" w:initials="MS">
+  <w:comment w:id="46" w:author="Mark Stringer" w:date="2025-04-22T06:21:00Z" w:initials="MS">
     <w:p>
       <w:pPr>
         <w:pStyle w:val="CommentText"/>
@@ -3818,7 +4282,7 @@
       </w:r>
     </w:p>
   </w:comment>
-  <w:comment w:id="29" w:author="Andrew Brown" w:date="2025-04-21T17:53:00Z" w:initials="AB">
+  <w:comment w:id="47" w:author="Andrew Brown" w:date="2025-04-21T17:53:00Z" w:initials="AB">
     <w:p>
       <w:pPr>
         <w:pStyle w:val="CommentText"/>
@@ -3834,7 +4298,7 @@
       </w:r>
     </w:p>
   </w:comment>
-  <w:comment w:id="30" w:author="Mark Stringer" w:date="2025-04-22T06:22:00Z" w:initials="MS">
+  <w:comment w:id="48" w:author="Mark Stringer" w:date="2025-04-22T06:22:00Z" w:initials="MS">
     <w:p>
       <w:pPr>
         <w:pStyle w:val="CommentText"/>
@@ -3850,7 +4314,7 @@
       </w:r>
     </w:p>
   </w:comment>
-  <w:comment w:id="31" w:author="Andrew Brown" w:date="2025-04-18T22:29:00Z" w:initials="AB">
+  <w:comment w:id="49" w:author="Mark Stringer" w:date="2025-04-22T14:31:00Z" w:initials="MS">
     <w:p>
       <w:pPr>
         <w:pStyle w:val="CommentText"/>
@@ -3862,11 +4326,27 @@
         <w:annotationRef/>
       </w:r>
       <w:r>
+        <w:t xml:space="preserve">Third circle - loud fat Yorkshire. </w:t>
+      </w:r>
+    </w:p>
+  </w:comment>
+  <w:comment w:id="50" w:author="Andrew Brown" w:date="2025-04-18T22:29:00Z" w:initials="AB">
+    <w:p>
+      <w:pPr>
+        <w:pStyle w:val="CommentText"/>
+      </w:pPr>
+      <w:r>
+        <w:rPr>
+          <w:rStyle w:val="CommentReference"/>
+        </w:rPr>
+        <w:annotationRef/>
+      </w:r>
+      <w:r>
         <w:t>Good</w:t>
       </w:r>
     </w:p>
   </w:comment>
-  <w:comment w:id="32" w:author="Andrew Brown" w:date="2025-04-21T17:54:00Z" w:initials="AB">
+  <w:comment w:id="51" w:author="Andrew Brown" w:date="2025-04-21T17:54:00Z" w:initials="AB">
     <w:p>
       <w:pPr>
         <w:pStyle w:val="CommentText"/>
@@ -3900,7 +4380,7 @@
       </w:r>
     </w:p>
   </w:comment>
-  <w:comment w:id="33" w:author="Mark Stringer" w:date="2025-04-22T06:23:00Z" w:initials="MS">
+  <w:comment w:id="52" w:author="Mark Stringer" w:date="2025-04-22T06:23:00Z" w:initials="MS">
     <w:p>
       <w:pPr>
         <w:pStyle w:val="CommentText"/>
@@ -3925,7 +4405,7 @@
       </w:r>
     </w:p>
   </w:comment>
-  <w:comment w:id="34" w:author="Mark Stringer" w:date="2025-04-22T06:24:00Z" w:initials="MS">
+  <w:comment w:id="53" w:author="Mark Stringer" w:date="2025-04-22T06:24:00Z" w:initials="MS">
     <w:p>
       <w:pPr>
         <w:pStyle w:val="CommentText"/>
@@ -3941,7 +4421,7 @@
       </w:r>
     </w:p>
   </w:comment>
-  <w:comment w:id="37" w:author="Andrew Brown" w:date="2025-04-18T22:30:00Z" w:initials="AB">
+  <w:comment w:id="54" w:author="Mark Stringer" w:date="2025-04-22T14:33:00Z" w:initials="MS">
     <w:p>
       <w:pPr>
         <w:pStyle w:val="CommentText"/>
@@ -3953,11 +4433,34 @@
         <w:annotationRef/>
       </w:r>
       <w:r>
+        <w:t>Worried that you’ve ripped your trousers.</w:t>
+      </w:r>
+      <w:r>
+        <w:br/>
+      </w:r>
+      <w:r>
+        <w:br/>
+        <w:t>When you have to remain alert all the time, like when notice the taxi driver’s just drive through two sets of red lights.</w:t>
+      </w:r>
+    </w:p>
+  </w:comment>
+  <w:comment w:id="57" w:author="Andrew Brown" w:date="2025-04-18T22:30:00Z" w:initials="AB">
+    <w:p>
+      <w:pPr>
+        <w:pStyle w:val="CommentText"/>
+      </w:pPr>
+      <w:r>
+        <w:rPr>
+          <w:rStyle w:val="CommentReference"/>
+        </w:rPr>
+        <w:annotationRef/>
+      </w:r>
+      <w:r>
         <w:t>Good</w:t>
       </w:r>
     </w:p>
   </w:comment>
-  <w:comment w:id="40" w:author="Andrew Brown" w:date="2025-04-18T22:31:00Z" w:initials="AB">
+  <w:comment w:id="60" w:author="Andrew Brown" w:date="2025-04-18T22:31:00Z" w:initials="AB">
     <w:p>
       <w:pPr>
         <w:pStyle w:val="CommentText"/>
@@ -3989,7 +4492,7 @@
       </w:r>
     </w:p>
   </w:comment>
-  <w:comment w:id="41" w:author="Mark Stringer" w:date="2025-04-22T06:40:00Z" w:initials="MS">
+  <w:comment w:id="61" w:author="Mark Stringer" w:date="2025-04-22T06:40:00Z" w:initials="MS">
     <w:p>
       <w:pPr>
         <w:pStyle w:val="CommentText"/>
@@ -4002,6 +4505,38 @@
       </w:r>
       <w:r>
         <w:t>How did I stop her?</w:t>
+      </w:r>
+    </w:p>
+  </w:comment>
+  <w:comment w:id="62" w:author="Mark Stringer" w:date="2025-04-22T14:34:00Z" w:initials="MS">
+    <w:p>
+      <w:pPr>
+        <w:pStyle w:val="CommentText"/>
+      </w:pPr>
+      <w:r>
+        <w:rPr>
+          <w:rStyle w:val="CommentReference"/>
+        </w:rPr>
+        <w:annotationRef/>
+      </w:r>
+      <w:r>
+        <w:t>Have I managed to stop her?</w:t>
+      </w:r>
+    </w:p>
+  </w:comment>
+  <w:comment w:id="63" w:author="Mark Stringer" w:date="2025-04-22T14:34:00Z" w:initials="MS">
+    <w:p>
+      <w:pPr>
+        <w:pStyle w:val="CommentText"/>
+      </w:pPr>
+      <w:r>
+        <w:rPr>
+          <w:rStyle w:val="CommentReference"/>
+        </w:rPr>
+        <w:annotationRef/>
+      </w:r>
+      <w:r>
+        <w:t>Wake you up in the middle of the night.</w:t>
       </w:r>
     </w:p>
   </w:comment>
@@ -4012,42 +4547,64 @@
 <w15:commentsEx xmlns:wpc="http://schemas.microsoft.com/office/word/2010/wordprocessingCanvas" xmlns:cx="http://schemas.microsoft.com/office/drawing/2014/chartex" xmlns:cx1="http://schemas.microsoft.com/office/drawing/2015/9/8/chartex" xmlns:cx2="http://schemas.microsoft.com/office/drawing/2015/10/21/chartex" xmlns:cx3="http://schemas.microsoft.com/office/drawing/2016/5/9/chartex" xmlns:cx4="http://schemas.microsoft.com/office/drawing/2016/5/10/chartex" xmlns:cx5="http://schemas.microsoft.com/office/drawing/2016/5/11/chartex" xmlns:cx6="http://schemas.microsoft.com/office/drawing/2016/5/12/chartex" xmlns:cx7="http://schemas.microsoft.com/office/drawing/2016/5/13/chartex" xmlns:cx8="http://schemas.microsoft.com/office/drawing/2016/5/14/chartex" xmlns:mc="http://schemas.openxmlformats.org/markup-compatibility/2006" xmlns:aink="http://schemas.microsoft.com/office/drawing/2016/ink" xmlns:am3d="http://schemas.microsoft.com/office/drawing/2017/model3d" xmlns:o="urn:schemas-microsoft-com:office:office" xmlns:oel="http://schemas.microsoft.com/office/2019/extlst" xmlns:r="http://schemas.openxmlformats.org/officeDocument/2006/relationships" xmlns:m="http://schemas.openxmlformats.org/officeDocument/2006/math" xmlns:v="urn:schemas-microsoft-com:vml" xmlns:wp14="http://schemas.microsoft.com/office/word/2010/wordprocessingDrawing" xmlns:wp="http://schemas.openxmlformats.org/drawingml/2006/wordprocessingDrawing" xmlns:w10="urn:schemas-microsoft-com:office:word" xmlns:w="http://schemas.openxmlformats.org/wordprocessingml/2006/main" xmlns:w14="http://schemas.microsoft.com/office/word/2010/wordml" xmlns:w15="http://schemas.microsoft.com/office/word/2012/wordml" xmlns:w16cex="http://schemas.microsoft.com/office/word/2018/wordml/cex" xmlns:w16cid="http://schemas.microsoft.com/office/word/2016/wordml/cid" xmlns:w16="http://schemas.microsoft.com/office/word/2018/wordml" xmlns:w16du="http://schemas.microsoft.com/office/word/2023/wordml/word16du" xmlns:w16sdtdh="http://schemas.microsoft.com/office/word/2020/wordml/sdtdatahash" xmlns:w16sdtfl="http://schemas.microsoft.com/office/word/2024/wordml/sdtformatlock" xmlns:w16se="http://schemas.microsoft.com/office/word/2015/wordml/symex" xmlns:wpg="http://schemas.microsoft.com/office/word/2010/wordprocessingGroup" xmlns:wpi="http://schemas.microsoft.com/office/word/2010/wordprocessingInk" xmlns:wne="http://schemas.microsoft.com/office/word/2006/wordml" xmlns:wps="http://schemas.microsoft.com/office/word/2010/wordprocessingShape" mc:Ignorable="w14 w15 w16se w16cid w16 w16cex w16sdtdh w16sdtfl w16du wp14">
   <w15:commentEx w15:paraId="1FC2F3F9" w15:done="0"/>
   <w15:commentEx w15:paraId="4438A6BD" w15:done="0"/>
+  <w15:commentEx w15:paraId="55939BF8" w15:paraIdParent="4438A6BD" w15:done="0"/>
   <w15:commentEx w15:paraId="75630979" w15:done="0"/>
   <w15:commentEx w15:paraId="4C7BE109" w15:paraIdParent="75630979" w15:done="0"/>
+  <w15:commentEx w15:paraId="76889B2C" w15:paraIdParent="75630979" w15:done="0"/>
+  <w15:commentEx w15:paraId="63E9EFF2" w15:paraIdParent="75630979" w15:done="0"/>
   <w15:commentEx w15:paraId="6775C6C9" w15:done="0"/>
+  <w15:commentEx w15:paraId="1FEAB4FC" w15:paraIdParent="6775C6C9" w15:done="0"/>
+  <w15:commentEx w15:paraId="5E76FE68" w15:paraIdParent="6775C6C9" w15:done="0"/>
   <w15:commentEx w15:paraId="546F077D" w15:done="0"/>
+  <w15:commentEx w15:paraId="4C77BEF9" w15:paraIdParent="546F077D" w15:done="0"/>
   <w15:commentEx w15:paraId="0CE1736C" w15:done="0"/>
+  <w15:commentEx w15:paraId="1ECD5D07" w15:paraIdParent="0CE1736C" w15:done="0"/>
   <w15:commentEx w15:paraId="73C56D2C" w15:done="0"/>
   <w15:commentEx w15:paraId="4D2F85E8" w15:paraIdParent="73C56D2C" w15:done="0"/>
   <w15:commentEx w15:paraId="28BF3654" w15:paraIdParent="73C56D2C" w15:done="0"/>
+  <w15:commentEx w15:paraId="1F771E98" w15:paraIdParent="73C56D2C" w15:done="0"/>
   <w15:commentEx w15:paraId="12F877B1" w15:done="0"/>
   <w15:commentEx w15:paraId="24812772" w15:paraIdParent="12F877B1" w15:done="0"/>
   <w15:commentEx w15:paraId="6E09C700" w15:done="0"/>
+  <w15:commentEx w15:paraId="360FBC1A" w15:paraIdParent="6E09C700" w15:done="0"/>
+  <w15:commentEx w15:paraId="3CA33ADC" w15:paraIdParent="6E09C700" w15:done="0"/>
   <w15:commentEx w15:paraId="40338E0B" w15:done="0"/>
   <w15:commentEx w15:paraId="2E67F37D" w15:paraIdParent="40338E0B" w15:done="0"/>
   <w15:commentEx w15:paraId="6C2C09E4" w15:paraIdParent="40338E0B" w15:done="0"/>
+  <w15:commentEx w15:paraId="40567B0A" w15:paraIdParent="40338E0B" w15:done="0"/>
   <w15:commentEx w15:paraId="6EC83AA8" w15:done="0"/>
+  <w15:commentEx w15:paraId="4D3D8AFB" w15:paraIdParent="6EC83AA8" w15:done="0"/>
+  <w15:commentEx w15:paraId="45C4C80A" w15:paraIdParent="6EC83AA8" w15:done="0"/>
   <w15:commentEx w15:paraId="5F312285" w15:done="0"/>
+  <w15:commentEx w15:paraId="2FD9770C" w15:paraIdParent="5F312285" w15:done="0"/>
   <w15:commentEx w15:paraId="2B35D909" w15:done="0"/>
   <w15:commentEx w15:paraId="21C1A044" w15:paraIdParent="2B35D909" w15:done="0"/>
   <w15:commentEx w15:paraId="10A8C8E9" w15:paraIdParent="2B35D909" w15:done="0"/>
+  <w15:commentEx w15:paraId="274786C8" w15:paraIdParent="2B35D909" w15:done="0"/>
   <w15:commentEx w15:paraId="58AB5193" w15:done="0"/>
   <w15:commentEx w15:paraId="112728C0" w15:paraIdParent="58AB5193" w15:done="0"/>
   <w15:commentEx w15:paraId="0AB31A98" w15:paraIdParent="58AB5193" w15:done="0"/>
+  <w15:commentEx w15:paraId="2E0B598B" w15:paraIdParent="58AB5193" w15:done="0"/>
   <w15:commentEx w15:paraId="303B6059" w15:done="0"/>
   <w15:commentEx w15:paraId="546E7A7C" w15:done="0"/>
   <w15:commentEx w15:paraId="0B23534B" w15:paraIdParent="546E7A7C" w15:done="0"/>
+  <w15:commentEx w15:paraId="1FEC23AD" w15:paraIdParent="546E7A7C" w15:done="0"/>
+  <w15:commentEx w15:paraId="5333A6C9" w15:paraIdParent="546E7A7C" w15:done="0"/>
   <w15:commentEx w15:paraId="663BBB88" w15:done="0"/>
   <w15:commentEx w15:paraId="08BF0DD6" w15:paraIdParent="663BBB88" w15:done="0"/>
   <w15:commentEx w15:paraId="71235043" w15:done="0"/>
   <w15:commentEx w15:paraId="41CC2784" w15:paraIdParent="71235043" w15:done="0"/>
+  <w15:commentEx w15:paraId="0B08246B" w15:paraIdParent="71235043" w15:done="0"/>
   <w15:commentEx w15:paraId="10B4CD41" w15:done="0"/>
   <w15:commentEx w15:paraId="42F7414A" w15:done="0"/>
   <w15:commentEx w15:paraId="0430A857" w15:paraIdParent="42F7414A" w15:done="0"/>
   <w15:commentEx w15:paraId="612434C4" w15:paraIdParent="42F7414A" w15:done="0"/>
+  <w15:commentEx w15:paraId="22CE0C82" w15:paraIdParent="42F7414A" w15:done="0"/>
   <w15:commentEx w15:paraId="45998C64" w15:done="0"/>
   <w15:commentEx w15:paraId="1FE64B84" w15:done="0"/>
   <w15:commentEx w15:paraId="169A41FC" w15:paraIdParent="1FE64B84" w15:done="0"/>
+  <w15:commentEx w15:paraId="1D94B1CC" w15:paraIdParent="1FE64B84" w15:done="0"/>
+  <w15:commentEx w15:paraId="2EE6E70F" w15:paraIdParent="1FE64B84" w15:done="0"/>
 </w15:commentsEx>
 </file>
 
@@ -4055,42 +4612,64 @@
 <w16cex:commentsExtensible xmlns:wpc="http://schemas.microsoft.com/office/word/2010/wordprocessingCanvas" xmlns:cx="http://schemas.microsoft.com/office/drawing/2014/chartex" xmlns:cx1="http://schemas.microsoft.com/office/drawing/2015/9/8/chartex" xmlns:cx2="http://schemas.microsoft.com/office/drawing/2015/10/21/chartex" xmlns:cx3="http://schemas.microsoft.com/office/drawing/2016/5/9/chartex" xmlns:cx4="http://schemas.microsoft.com/office/drawing/2016/5/10/chartex" xmlns:cx5="http://schemas.microsoft.com/office/drawing/2016/5/11/chartex" xmlns:cx6="http://schemas.microsoft.com/office/drawing/2016/5/12/chartex" xmlns:cx7="http://schemas.microsoft.com/office/drawing/2016/5/13/chartex" xmlns:cx8="http://schemas.microsoft.com/office/drawing/2016/5/14/chartex" xmlns:cr="http://schemas.microsoft.com/office/comments/2020/reactions" xmlns:mc="http://schemas.openxmlformats.org/markup-compatibility/2006" xmlns:aink="http://schemas.microsoft.com/office/drawing/2016/ink" xmlns:am3d="http://schemas.microsoft.com/office/drawing/2017/model3d" xmlns:o="urn:schemas-microsoft-com:office:office" xmlns:oel="http://schemas.microsoft.com/office/2019/extlst" xmlns:r="http://schemas.openxmlformats.org/officeDocument/2006/relationships" xmlns:m="http://schemas.openxmlformats.org/officeDocument/2006/math" xmlns:v="urn:schemas-microsoft-com:vml" xmlns:wp14="http://schemas.microsoft.com/office/word/2010/wordprocessingDrawing" xmlns:wp="http://schemas.openxmlformats.org/drawingml/2006/wordprocessingDrawing" xmlns:w10="urn:schemas-microsoft-com:office:word" xmlns:w="http://schemas.openxmlformats.org/wordprocessingml/2006/main" xmlns:w14="http://schemas.microsoft.com/office/word/2010/wordml" xmlns:w15="http://schemas.microsoft.com/office/word/2012/wordml" xmlns:w16cex="http://schemas.microsoft.com/office/word/2018/wordml/cex" xmlns:w16cid="http://schemas.microsoft.com/office/word/2016/wordml/cid" xmlns:w16="http://schemas.microsoft.com/office/word/2018/wordml" xmlns:w16du="http://schemas.microsoft.com/office/word/2023/wordml/word16du" xmlns:w16sdtdh="http://schemas.microsoft.com/office/word/2020/wordml/sdtdatahash" xmlns:w16sdtfl="http://schemas.microsoft.com/office/word/2024/wordml/sdtformatlock" xmlns:w16se="http://schemas.microsoft.com/office/word/2015/wordml/symex" xmlns:wpg="http://schemas.microsoft.com/office/word/2010/wordprocessingGroup" xmlns:wpi="http://schemas.microsoft.com/office/word/2010/wordprocessingInk" xmlns:wne="http://schemas.microsoft.com/office/word/2006/wordml" xmlns:wps="http://schemas.microsoft.com/office/word/2010/wordprocessingShape" mc:Ignorable="w14 w15 w16se w16cid w16 w16cex w16sdtdh w16sdtfl cr w16du wp14">
   <w16cex:commentExtensible w16cex:durableId="0FDEB971" w16cex:dateUtc="2025-04-19T05:39:00Z"/>
   <w16cex:commentExtensible w16cex:durableId="7FCA4D39" w16cex:dateUtc="2025-04-19T05:41:00Z"/>
+  <w16cex:commentExtensible w16cex:durableId="05460CB4" w16cex:dateUtc="2025-04-22T13:07:00Z"/>
   <w16cex:commentExtensible w16cex:durableId="3B05BC0A" w16cex:dateUtc="2025-04-18T21:00:00Z"/>
   <w16cex:commentExtensible w16cex:durableId="01A3448A" w16cex:dateUtc="2025-04-22T05:14:00Z"/>
+  <w16cex:commentExtensible w16cex:durableId="78458DC5" w16cex:dateUtc="2025-04-22T13:07:00Z"/>
+  <w16cex:commentExtensible w16cex:durableId="12D01F3E" w16cex:dateUtc="2025-04-22T13:08:00Z"/>
   <w16cex:commentExtensible w16cex:durableId="405BFB65" w16cex:dateUtc="2025-04-20T20:26:00Z"/>
+  <w16cex:commentExtensible w16cex:durableId="2379D28B" w16cex:dateUtc="2025-04-22T13:08:00Z"/>
+  <w16cex:commentExtensible w16cex:durableId="4C165B63" w16cex:dateUtc="2025-04-22T13:10:00Z"/>
   <w16cex:commentExtensible w16cex:durableId="7970E33A" w16cex:dateUtc="2025-04-20T20:27:00Z"/>
+  <w16cex:commentExtensible w16cex:durableId="0DFAC272" w16cex:dateUtc="2025-04-22T13:13:00Z"/>
   <w16cex:commentExtensible w16cex:durableId="5F5FD16D" w16cex:dateUtc="2025-04-18T21:02:00Z"/>
+  <w16cex:commentExtensible w16cex:durableId="4182EF2F" w16cex:dateUtc="2025-04-22T13:14:00Z"/>
   <w16cex:commentExtensible w16cex:durableId="7C90D99F" w16cex:dateUtc="2025-04-21T16:11:00Z"/>
   <w16cex:commentExtensible w16cex:durableId="727F7D23" w16cex:dateUtc="2025-04-22T05:15:00Z"/>
   <w16cex:commentExtensible w16cex:durableId="0494F950" w16cex:dateUtc="2025-04-22T05:33:00Z"/>
+  <w16cex:commentExtensible w16cex:durableId="3A88E3AD" w16cex:dateUtc="2025-04-22T13:15:00Z"/>
   <w16cex:commentExtensible w16cex:durableId="38181FD6" w16cex:dateUtc="2025-04-18T21:06:00Z"/>
   <w16cex:commentExtensible w16cex:durableId="300F4AF4" w16cex:dateUtc="2025-04-22T05:34:00Z"/>
   <w16cex:commentExtensible w16cex:durableId="1CDAE2A8" w16cex:dateUtc="2025-04-18T21:10:00Z"/>
+  <w16cex:commentExtensible w16cex:durableId="112B6EDF" w16cex:dateUtc="2025-04-22T13:16:00Z"/>
+  <w16cex:commentExtensible w16cex:durableId="3CCC40B7" w16cex:dateUtc="2025-04-22T13:16:00Z"/>
   <w16cex:commentExtensible w16cex:durableId="670AD6B2" w16cex:dateUtc="2025-04-21T16:29:00Z"/>
   <w16cex:commentExtensible w16cex:durableId="10039955" w16cex:dateUtc="2025-04-22T05:17:00Z"/>
   <w16cex:commentExtensible w16cex:durableId="5F5706DE" w16cex:dateUtc="2025-04-22T05:35:00Z"/>
+  <w16cex:commentExtensible w16cex:durableId="0A2B3DC3" w16cex:dateUtc="2025-04-22T13:17:00Z"/>
   <w16cex:commentExtensible w16cex:durableId="2C854097" w16cex:dateUtc="2025-04-18T21:12:00Z"/>
+  <w16cex:commentExtensible w16cex:durableId="4BFA2060" w16cex:dateUtc="2025-04-22T13:18:00Z"/>
+  <w16cex:commentExtensible w16cex:durableId="7573426F" w16cex:dateUtc="2025-04-22T13:22:00Z"/>
   <w16cex:commentExtensible w16cex:durableId="24E1CBA3" w16cex:dateUtc="2025-04-21T16:31:00Z"/>
+  <w16cex:commentExtensible w16cex:durableId="7ADF6109" w16cex:dateUtc="2025-04-22T13:24:00Z"/>
   <w16cex:commentExtensible w16cex:durableId="3B4DC46D" w16cex:dateUtc="2025-04-18T21:13:00Z"/>
   <w16cex:commentExtensible w16cex:durableId="171559EA" w16cex:dateUtc="2025-04-22T05:18:00Z"/>
   <w16cex:commentExtensible w16cex:durableId="79C7035C" w16cex:dateUtc="2025-04-22T05:36:00Z"/>
+  <w16cex:commentExtensible w16cex:durableId="218C4F30" w16cex:dateUtc="2025-04-22T13:24:00Z"/>
   <w16cex:commentExtensible w16cex:durableId="75A0975B" w16cex:dateUtc="2025-04-18T21:24:00Z"/>
   <w16cex:commentExtensible w16cex:durableId="5D3B7DF4" w16cex:dateUtc="2025-04-22T05:19:00Z"/>
   <w16cex:commentExtensible w16cex:durableId="5F2E9326" w16cex:dateUtc="2025-04-22T05:37:00Z"/>
+  <w16cex:commentExtensible w16cex:durableId="2CC86A99" w16cex:dateUtc="2025-04-22T13:27:00Z"/>
   <w16cex:commentExtensible w16cex:durableId="248AC9BC" w16cex:dateUtc="2025-04-18T21:26:00Z"/>
   <w16cex:commentExtensible w16cex:durableId="015C619C" w16cex:dateUtc="2025-04-21T16:38:00Z"/>
   <w16cex:commentExtensible w16cex:durableId="25191E5A" w16cex:dateUtc="2025-04-22T05:38:00Z"/>
+  <w16cex:commentExtensible w16cex:durableId="55288FEA" w16cex:dateUtc="2025-04-22T13:28:00Z"/>
+  <w16cex:commentExtensible w16cex:durableId="635F859D" w16cex:dateUtc="2025-04-22T13:30:00Z"/>
   <w16cex:commentExtensible w16cex:durableId="1498BE69" w16cex:dateUtc="2025-04-18T21:28:00Z"/>
   <w16cex:commentExtensible w16cex:durableId="3530C76A" w16cex:dateUtc="2025-04-22T05:21:00Z"/>
   <w16cex:commentExtensible w16cex:durableId="2AD6E288" w16cex:dateUtc="2025-04-21T16:53:00Z"/>
   <w16cex:commentExtensible w16cex:durableId="62706E4C" w16cex:dateUtc="2025-04-22T05:22:00Z"/>
+  <w16cex:commentExtensible w16cex:durableId="66F7AA52" w16cex:dateUtc="2025-04-22T13:31:00Z"/>
   <w16cex:commentExtensible w16cex:durableId="0E6A57F7" w16cex:dateUtc="2025-04-18T21:29:00Z"/>
   <w16cex:commentExtensible w16cex:durableId="03F280E0" w16cex:dateUtc="2025-04-21T16:54:00Z"/>
   <w16cex:commentExtensible w16cex:durableId="46F75782" w16cex:dateUtc="2025-04-22T05:23:00Z"/>
   <w16cex:commentExtensible w16cex:durableId="5E59D219" w16cex:dateUtc="2025-04-22T05:24:00Z"/>
+  <w16cex:commentExtensible w16cex:durableId="03C79DA7" w16cex:dateUtc="2025-04-22T13:33:00Z"/>
   <w16cex:commentExtensible w16cex:durableId="0BEDA5CB" w16cex:dateUtc="2025-04-18T21:30:00Z"/>
   <w16cex:commentExtensible w16cex:durableId="7BA7CF6C" w16cex:dateUtc="2025-04-18T21:31:00Z"/>
   <w16cex:commentExtensible w16cex:durableId="3450893C" w16cex:dateUtc="2025-04-22T05:40:00Z"/>
+  <w16cex:commentExtensible w16cex:durableId="45DEB9B1" w16cex:dateUtc="2025-04-22T13:34:00Z"/>
+  <w16cex:commentExtensible w16cex:durableId="7764487A" w16cex:dateUtc="2025-04-22T13:34:00Z"/>
 </w16cex:commentsExtensible>
 </file>
 
@@ -4098,42 +4677,64 @@
 <w16cid:commentsIds xmlns:wpc="http://schemas.microsoft.com/office/word/2010/wordprocessingCanvas" xmlns:cx="http://schemas.microsoft.com/office/drawing/2014/chartex" xmlns:cx1="http://schemas.microsoft.com/office/drawing/2015/9/8/chartex" xmlns:cx2="http://schemas.microsoft.com/office/drawing/2015/10/21/chartex" xmlns:cx3="http://schemas.microsoft.com/office/drawing/2016/5/9/chartex" xmlns:cx4="http://schemas.microsoft.com/office/drawing/2016/5/10/chartex" xmlns:cx5="http://schemas.microsoft.com/office/drawing/2016/5/11/chartex" xmlns:cx6="http://schemas.microsoft.com/office/drawing/2016/5/12/chartex" xmlns:cx7="http://schemas.microsoft.com/office/drawing/2016/5/13/chartex" xmlns:cx8="http://schemas.microsoft.com/office/drawing/2016/5/14/chartex" xmlns:mc="http://schemas.openxmlformats.org/markup-compatibility/2006" xmlns:aink="http://schemas.microsoft.com/office/drawing/2016/ink" xmlns:am3d="http://schemas.microsoft.com/office/drawing/2017/model3d" xmlns:o="urn:schemas-microsoft-com:office:office" xmlns:oel="http://schemas.microsoft.com/office/2019/extlst" xmlns:r="http://schemas.openxmlformats.org/officeDocument/2006/relationships" xmlns:m="http://schemas.openxmlformats.org/officeDocument/2006/math" xmlns:v="urn:schemas-microsoft-com:vml" xmlns:wp14="http://schemas.microsoft.com/office/word/2010/wordprocessingDrawing" xmlns:wp="http://schemas.openxmlformats.org/drawingml/2006/wordprocessingDrawing" xmlns:w10="urn:schemas-microsoft-com:office:word" xmlns:w="http://schemas.openxmlformats.org/wordprocessingml/2006/main" xmlns:w14="http://schemas.microsoft.com/office/word/2010/wordml" xmlns:w15="http://schemas.microsoft.com/office/word/2012/wordml" xmlns:w16cex="http://schemas.microsoft.com/office/word/2018/wordml/cex" xmlns:w16cid="http://schemas.microsoft.com/office/word/2016/wordml/cid" xmlns:w16="http://schemas.microsoft.com/office/word/2018/wordml" xmlns:w16du="http://schemas.microsoft.com/office/word/2023/wordml/word16du" xmlns:w16sdtdh="http://schemas.microsoft.com/office/word/2020/wordml/sdtdatahash" xmlns:w16sdtfl="http://schemas.microsoft.com/office/word/2024/wordml/sdtformatlock" xmlns:w16se="http://schemas.microsoft.com/office/word/2015/wordml/symex" xmlns:wpg="http://schemas.microsoft.com/office/word/2010/wordprocessingGroup" xmlns:wpi="http://schemas.microsoft.com/office/word/2010/wordprocessingInk" xmlns:wne="http://schemas.microsoft.com/office/word/2006/wordml" xmlns:wps="http://schemas.microsoft.com/office/word/2010/wordprocessingShape" mc:Ignorable="w14 w15 w16se w16cid w16 w16cex w16sdtdh w16sdtfl w16du wp14">
   <w16cid:commentId w16cid:paraId="1FC2F3F9" w16cid:durableId="0FDEB971"/>
   <w16cid:commentId w16cid:paraId="4438A6BD" w16cid:durableId="7FCA4D39"/>
+  <w16cid:commentId w16cid:paraId="55939BF8" w16cid:durableId="05460CB4"/>
   <w16cid:commentId w16cid:paraId="75630979" w16cid:durableId="3B05BC0A"/>
   <w16cid:commentId w16cid:paraId="4C7BE109" w16cid:durableId="01A3448A"/>
+  <w16cid:commentId w16cid:paraId="76889B2C" w16cid:durableId="78458DC5"/>
+  <w16cid:commentId w16cid:paraId="63E9EFF2" w16cid:durableId="12D01F3E"/>
   <w16cid:commentId w16cid:paraId="6775C6C9" w16cid:durableId="405BFB65"/>
+  <w16cid:commentId w16cid:paraId="1FEAB4FC" w16cid:durableId="2379D28B"/>
+  <w16cid:commentId w16cid:paraId="5E76FE68" w16cid:durableId="4C165B63"/>
   <w16cid:commentId w16cid:paraId="546F077D" w16cid:durableId="7970E33A"/>
+  <w16cid:commentId w16cid:paraId="4C77BEF9" w16cid:durableId="0DFAC272"/>
   <w16cid:commentId w16cid:paraId="0CE1736C" w16cid:durableId="5F5FD16D"/>
+  <w16cid:commentId w16cid:paraId="1ECD5D07" w16cid:durableId="4182EF2F"/>
   <w16cid:commentId w16cid:paraId="73C56D2C" w16cid:durableId="7C90D99F"/>
   <w16cid:commentId w16cid:paraId="4D2F85E8" w16cid:durableId="727F7D23"/>
   <w16cid:commentId w16cid:paraId="28BF3654" w16cid:durableId="0494F950"/>
+  <w16cid:commentId w16cid:paraId="1F771E98" w16cid:durableId="3A88E3AD"/>
   <w16cid:commentId w16cid:paraId="12F877B1" w16cid:durableId="38181FD6"/>
   <w16cid:commentId w16cid:paraId="24812772" w16cid:durableId="300F4AF4"/>
   <w16cid:commentId w16cid:paraId="6E09C700" w16cid:durableId="1CDAE2A8"/>
+  <w16cid:commentId w16cid:paraId="360FBC1A" w16cid:durableId="112B6EDF"/>
+  <w16cid:commentId w16cid:paraId="3CA33ADC" w16cid:durableId="3CCC40B7"/>
   <w16cid:commentId w16cid:paraId="40338E0B" w16cid:durableId="670AD6B2"/>
   <w16cid:commentId w16cid:paraId="2E67F37D" w16cid:durableId="10039955"/>
   <w16cid:commentId w16cid:paraId="6C2C09E4" w16cid:durableId="5F5706DE"/>
+  <w16cid:commentId w16cid:paraId="40567B0A" w16cid:durableId="0A2B3DC3"/>
   <w16cid:commentId w16cid:paraId="6EC83AA8" w16cid:durableId="2C854097"/>
+  <w16cid:commentId w16cid:paraId="4D3D8AFB" w16cid:durableId="4BFA2060"/>
+  <w16cid:commentId w16cid:paraId="45C4C80A" w16cid:durableId="7573426F"/>
   <w16cid:commentId w16cid:paraId="5F312285" w16cid:durableId="24E1CBA3"/>
+  <w16cid:commentId w16cid:paraId="2FD9770C" w16cid:durableId="7ADF6109"/>
   <w16cid:commentId w16cid:paraId="2B35D909" w16cid:durableId="3B4DC46D"/>
   <w16cid:commentId w16cid:paraId="21C1A044" w16cid:durableId="171559EA"/>
   <w16cid:commentId w16cid:paraId="10A8C8E9" w16cid:durableId="79C7035C"/>
+  <w16cid:commentId w16cid:paraId="274786C8" w16cid:durableId="218C4F30"/>
   <w16cid:commentId w16cid:paraId="58AB5193" w16cid:durableId="75A0975B"/>
   <w16cid:commentId w16cid:paraId="112728C0" w16cid:durableId="5D3B7DF4"/>
   <w16cid:commentId w16cid:paraId="0AB31A98" w16cid:durableId="5F2E9326"/>
+  <w16cid:commentId w16cid:paraId="2E0B598B" w16cid:durableId="2CC86A99"/>
   <w16cid:commentId w16cid:paraId="303B6059" w16cid:durableId="248AC9BC"/>
   <w16cid:commentId w16cid:paraId="546E7A7C" w16cid:durableId="015C619C"/>
   <w16cid:commentId w16cid:paraId="0B23534B" w16cid:durableId="25191E5A"/>
+  <w16cid:commentId w16cid:paraId="1FEC23AD" w16cid:durableId="55288FEA"/>
+  <w16cid:commentId w16cid:paraId="5333A6C9" w16cid:durableId="635F859D"/>
   <w16cid:commentId w16cid:paraId="663BBB88" w16cid:durableId="1498BE69"/>
   <w16cid:commentId w16cid:paraId="08BF0DD6" w16cid:durableId="3530C76A"/>
   <w16cid:commentId w16cid:paraId="71235043" w16cid:durableId="2AD6E288"/>
   <w16cid:commentId w16cid:paraId="41CC2784" w16cid:durableId="62706E4C"/>
+  <w16cid:commentId w16cid:paraId="0B08246B" w16cid:durableId="66F7AA52"/>
   <w16cid:commentId w16cid:paraId="10B4CD41" w16cid:durableId="0E6A57F7"/>
   <w16cid:commentId w16cid:paraId="42F7414A" w16cid:durableId="03F280E0"/>
   <w16cid:commentId w16cid:paraId="0430A857" w16cid:durableId="46F75782"/>
   <w16cid:commentId w16cid:paraId="612434C4" w16cid:durableId="5E59D219"/>
+  <w16cid:commentId w16cid:paraId="22CE0C82" w16cid:durableId="03C79DA7"/>
   <w16cid:commentId w16cid:paraId="45998C64" w16cid:durableId="0BEDA5CB"/>
   <w16cid:commentId w16cid:paraId="1FE64B84" w16cid:durableId="7BA7CF6C"/>
   <w16cid:commentId w16cid:paraId="169A41FC" w16cid:durableId="3450893C"/>
+  <w16cid:commentId w16cid:paraId="1D94B1CC" w16cid:durableId="45DEB9B1"/>
+  <w16cid:commentId w16cid:paraId="2EE6E70F" w16cid:durableId="7764487A"/>
 </w16cid:commentsIds>
 </file>
 

</xml_diff>